<commit_message>
feat: Latest version of streamlit UI
</commit_message>
<xml_diff>
--- a/output/Research report for VONOPRAZAN 10 mg TAB, VONOPRAZAN 20 mg TAB.docx
+++ b/output/Research report for VONOPRAZAN 10 mg TAB, VONOPRAZAN 20 mg TAB.docx
@@ -1300,7 +1300,7 @@
                 <w:szCs w:val="20"/>
                 <w:lang w:val="en-US"/>
               </w:rPr>
-              <w:t xml:space="preserve">Vonoprazan Fumarate API demonstrates characterized polymorphs with established innovator forms derived from robust crystallization processes. The available data reveals that the process yields at least two distinct polymorphic forms, labeled as crystalline forms A and B, obtained under precise thermal and solvent conditions. One representative technique outlines the preparation method where fumaric acid and the API precursor are dissolved in a binary mixture of methyl alcohol and water at a temperature range of 50 to 60°C, followed by controlled cooling and vacuum filtration. X-ray powder diffraction analysis using Cu-Kα radiation identified key diffraction peaks at 12.253, 13.559, 15.259, 16.889, 17.422, 20.399, 20.764, 22.478, 25.198, and 28.077 degrees, confirming the unique crystalline arrangement. Differential thermal analysis further revealed an absorption peak near 209.0°C, supporting the thermal stability of the specific polymorph. Additionally, further studies via alternative methods have ensured batch-to-batch reproducibility and compliance with international guidelines. The consistent innovator polymorph enhances in vivo performance and confirms the API’s robust crystalline behavior. Control of process variables and detailed structural validation underpins quality assurance. Process improvements and scale-up strategies for the crystalline forms have been documented in several patents. See [PubChem](https://pubchem.ncbi.nlm.nih.gov/compound/Vonoprazan-Fumarate) [Dr. Reddy's](https://api.drreddys.com/white-paper/product-alert-vonoprazan-fumarate) [CN105315258A](https://patents.google.com/patent/CN105315258A/en) [CN105566295A](https://patents.google.com/patent/CN105566295A/en). The available data support regulatory compliance and industrial production certainty.</w:t>
+              <w:t xml:space="preserve">Vonoprazan fumarate exhibits distinct polymorphic forms which are critical in ensuring consistent biopharmaceutical performance. Two crystalline polymorphs, designated as Form A and Form B, have been disclosed in patent CN105315258A. Characterization of these forms was performed using X‐ray powder diffraction with Cu-Kα radiation. The diffraction data revealed prominent characteristic peaks at 2θ angles of 12.253°, 13.559°, 15.259°, 16.889°, 17.422°, 20.399°, 20.764°, 22.478°, 25.198°, and 28.077°. Complementary differential thermal analysis identified a key absorption peak at approximately 209.0°C, confirming thermal behavior and stability. The crystallization process involves dissolution in a controlled methanol-water mixture at temperatures ranging from 50° to 60°C, followed by stirring, cooling, suction filtration, and vacuum drying to obtain high-purity crystalline material. Consistent production of the innovator form has been achieved, ensuring optimal in-vivo pharmacokinetics and minimal batch-to-batch variability. Furthermore, the detailed characterization of polymorphs facilitates effective formulation development and long-term stability studies. The reported analytical methods provide critical insights necessary for optimizing manufacturing protocols and ensuring consistent performance [Patent CN105315258A](https://patents.google.com/patent/CN105315258A/en) [Dr. Reddy’s Product Alert](https://api.drreddys.com/white-paper/product-alert-vonoprazan-fumarate).</w:t>
             </w:r>
           </w:p>
         </w:tc>
@@ -1437,7 +1437,7 @@
                 <w:sz w:val="20"/>
                 <w:szCs w:val="20"/>
               </w:rPr>
-              <w:t xml:space="preserve">Forced degradation studies of vonoprazan fumarate were conducted to elucidate the complete scheme of degradation route under a variety of stress conditions. The API was exposed to acidic, alkaline, oxidative, thermal, and photolytic environments to simulate potential degradation pathways. An advanced reversed‐phase liquid chromatography method was employed using an XSelect CSH Phenyl‐Hexyl column, with a mobile phase composed of 0.1% trifluoroacetic acid in aqueous solution and acetonitrile under stepped gradient conditions. UV detection at 252 nm ensured accurate monitoring of degradation products while maintaining the stability indicating capability of the method. Systematic use of response surface methodology and tolerance analysis helped achieve Six Sigma quality standards during method development. Notably, significant degradation was observed under alkaline and oxidative conditions, yielding degradants that did not interfere with the quantitative determination of the parent compound and associated impurities. The comprehensive degradation profiling detailed the formation mechanisms, kinetics, and identification of synthetic byproducts and forced degradants, thereby enhancing regulatory compliance and ensuring bulk manufacturing quality. Detailed methodologies and results are documented in the literature [ScienceDirect](https://www.sciencedirect.com/science/article/pii/S0026265X24016473), [Eurekamag](https://eurekamag.com/research/059/598/059598982.php), [PubMed](https://pubmed.ncbi.nlm.nih.gov/29112902/), and [Semantic Scholar](https://www.semanticscholar.org/paper/Identification,-characterization,-and-liquid-of-in-Liu-Cao/ea11bd78bbfa0562a5bf052a2bdcb0cf6322dcce).</w:t>
+              <w:t xml:space="preserve">Forced degradation studies for vonoprazan fumarate have elucidated a comprehensive degradation scheme under various stress conditions. The experimental forced degradation protocol encompassed acidic, alkaline, oxidizing, thermal, and photolytic challenges. Results indicated that vonoprazan fumarate underwent significant degradation under alkaline and oxidative conditions, while exhibiting stability under acidic, thermal, and photolytic stress. Analytical assessment was performed employing optimized reversed-phase high-performance liquid chromatography (RP-HPLC) methodologies, utilizing columns such as the XSelect CSH Phenyl-Hexyl and Phenomenex Kinetex EVO C18, with mobile phases comprising aqueous solutions of trifluoroacetic acid or sodium phosphate buffer mixed with acetonitrile and methanol. UV detection wavelengths ranged from 225 nm to 252 nm, ensuring precise identification of degradants and retention of the principal active peak. Integration of design-of-experiments and response surface methodology enabled six sigma quality performance. Forced degradation studies validated the method’s stability-indicating power, confirming that degradant peaks did not interfere with quantification of the active ingredient. Data were corroborated by additional studies published in ScienceDirect [https://doi.org/10.1016/j.jpba.2017.11.011] and PubMed [https://pubmed.ncbi.nlm.nih.gov/29112902/], alongside method development insights detailed in the Egyptian Journal of Chemistry [https://ejchem.journals.ekb.eg/article_311267_572167d2524cba3f630a51b4c139db74.pdf]. In-depth investigation further confirmed that oxidative degradation produced distinct degradants with unique retention characteristics, establishing kinetic parameters essential for process quality control. High reproducibility was observed.</w:t>
             </w:r>
           </w:p>
         </w:tc>
@@ -1583,7 +1583,7 @@
                 <w:szCs w:val="20"/>
                 <w:lang w:val="en-US"/>
               </w:rPr>
-              <w:t xml:space="preserve">The impurity profile of Vonoprazan Fumarate API has been extensively characterized to ensure high product quality and safety. Multiple impurity reference standards have been identified and quantified using advanced analytical techniques such as LC-MS, NMR, and validated method development. Among these, key impurities include the Vonoprazan Sulfonyl Aldehyde Impurity (CAS 881677-11-8, molecular weight 330.33 g/mol) and the Vonoprazan Fumarate Impurity (CAS 2250243-23-1, molecular weight 659.73 g/mol). Additional impurities, such as Vonoprazan Impurity 3 (CAS 881732-90-7, molecular weight 327.4 g/mol), have also been reported, emphasizing the importance of rigorous impurity profiling during manufacture and storage. These impurities, whether arising as synthetic byproducts or degradation products, are critical for regulatory filings and quality control through ANDA and DMF submissions. Detailed impurity data, including molecular formulas and weight variations, are available and offer integral support for stability studies and process control. Robust analytical testing and impurity profiling methodologies help in maintaining consistent product quality, ensuring that safety thresholds are not exceeded. Data sources include information from [Pharmaffiliates](https://www.pharmaffiliates.com/en/parentapi/vonoprazan-fumarate-impurities), [SynZeal](https://www.synzeal.com/en/vonoprazan), [LGC Standards](https://www.lgcstandards.com/US/en/Vonoprazan-Fumarate/p/MM3871.01-0250), and [Clearsynth](https://www.clearsynth.com/product-category/Impurities/Vonoprazan-Impurities).</w:t>
+              <w:t xml:space="preserve">The analysis of impurities in Vonoprazan Fumarate API reveals a complex profile comprising both pharmacopeial and non‐pharmacopeial impurities with distinctly characterized chemical structures. Detailed impurity data include reference standards such as Vonoprazan Sulphonyl Aldehyde Impurity (CAS 881677-11-8) and Vonoprazan Fumarate impurity (CAS 1885094-62-1), with molecular weights reported as 330.33 and 359.42 respectively. The impurity profile is confirmed using advanced analytical testing methods including mass spectrometry, high performance liquid chromatography, and NMR spectroscopy, as cited in the resources. Information from Pharmaffiliates provides extensive listings of impurities with specific catalogue numbers and corresponding molecular formulas (e.g., C17H16FN3O2S for the main API and related derivatives) [Pharmaffiliates](https://www.pharmaffiliates.com/en/parentapi/vonoprazan-impurities). Additional details on predicted properties such as boiling points, solubility, and pKa values have been noted [ChemicalBook](https://www.chemicalbook.com/ChemicalProductProperty_EN_CB63144884.htm). Manufacturers like Anant Labs and product details from TLC Pharmaceutical Standards further substantiate the impurity characterization for regulatory and quality control purposes [Anant Labs](https://anantlabs.com/api-impurity/vonoprazan) [TLC Pharmaceutical Standards](https://www.tlcstandards.com/ProdDetail.aspx?ID=V-051023=VONOPRAZAN). This comprehensive impurity profiling is essential for ensuring batch-to-batch consistency and patient safety.</w:t>
             </w:r>
           </w:p>
         </w:tc>
@@ -1651,7 +1651,7 @@
                 <w:sz w:val="20"/>
                 <w:szCs w:val="20"/>
               </w:rPr>
-              <w:t xml:space="preserve">The biopharmaceutical classification of Vonoprazan Fumarate has been identified using criteria based on solubility and permeability measurements. Data from the BCS Database indicate Vonoprazan Fumarate is classified as a Class II/IV compound, reflecting an ambiguity in its aqueous solubility and intestinal permeability profiles. In a typical BCS assessment, a drug is designated highly soluble if the maximum therapeutic dose dissolves in 250 mL of aqueous media over a pH range of 1.0 to 7.5, while permeability is defined by an extent of absorption greater than 90%. For Vonoprazan Fumarate, the assignment to Class II suggests high permeability combined with low aqueous solubility. However, reports listing the API as Class IV imply low solubility accompanied by low permeability, possibly influenced by differences in formulation factors or experimental conditions. Analytical methodologies, including USP Apparatus I and II dissolution tests and in vitro permeability assays, establish these critical parameters. Researchers rely on such standardized protocols to guide the development of efficient drug formulations. Further detailed insights and criteria for classification are documented in various sources, including the online database from PharmaSpecialists [https://www.pharmaspecialists.com/p/available-bcs-classification-of-drugs-2.html] and scholarly work available via Springer [https://link.springer.com/content/pdf/10.1007/978-3-030-51519-5_139-1.pdf].</w:t>
+              <w:t xml:space="preserve">The available evidence on Vonoprazan Fumarate does not provide a definitive assignment to a specific Biopharmaceutics Classification System (BCS) category. Although the PubChem record offers extensive physicochemical details for Vonoprazan Fumarate (C21H20FN3O6S) including molecular weight and structural information [PubChem](https://pubchem.ncbi.nlm.nih.gov/compound/Vonoprazan-Fumarate), no explicit classification based on solubility or permeability parameters is reported. The guidelines and methodologies for determining BCS class are comprehensively discussed by resources such as the FIP platform [FIP](https://www.fip.org/bcs) and Charles River’s biowaiver documentation [Charles River](https://www.criver.com/products-services/lab-sciences/bcs-classification-biowaivers), which emphasize critical in vitro dissolution and permeability assessments compliant with ICH M9. Furthermore, the Pharmaspecialists BCS database [Pharmaspecialists](https://www.pharmaspecialists.com/p/available-bcs-classification-of-drugs.html) and related SlideShare materials [SlideShare](https://www.slideshare.net/slideshow/bcs-classification-of-drugspdf/251586501) illustrate the importance of robust experimental data in class assignment. In the absence of targeted biopharmaceutical data for Vonoprazan Fumarate, its BCS classification remains indeterminate pending further rigorous in vitro studies. Additional experimental analysis is warranted to accurately define the in vivo bioavailability potential of this API.</w:t>
             </w:r>
           </w:p>
         </w:tc>
@@ -2156,7 +2156,7 @@
                 <w:sz w:val="20"/>
                 <w:szCs w:val="20"/>
               </w:rPr>
-              <w:t xml:space="preserve">Vonoprazan Fumarate, a reversible potassium-competitive acid blocker, demonstrates distinct hygroscopic properties that critically impact its storage and handling requirements. Experimental data from multiple sources emphasize that the API must be stored at low temperatures, specifically at 4°C in sealed containers, and protected from ambient moisture and light. This hygroscopic behavior can lead to moisture absorption that may alter its physicochemical stability and solubility profile. For instance, PubChem data indicate that minimal exposure to humidity is essential to maintain chemical integrity [PubChem](https://pubchem.ncbi.nlm.nih.gov/compound/Vonoprazan-Fumarate). Additional evidence from ChemicalBook confirms that the compound is designated as hygroscopic and recommends storage under inert atmosphere at -20°C when in solvent form [ChemicalBook](https://www.chemicalbook.com/ChemicalProductProperty_EN_CB22716734.htm). Furthermore, technical datasheets from SelleckChem advise that strict moisture control is necessary during both storage and processing to prevent degradation and ensure consistent pharmaceutical performance [SelleckChem](https://www.selleckchem.com/datasheet/vonoprazan-fumarate-E498801-DataSheet.html). These observations underscore the importance of moisture management in both laboratory and industrial settings. Adherence to these controlled conditions preserves API potency, minimizes the risk of degradation, and supports reliable therapeutic outcomes in clinical applications. The hygroscopicity profile is invaluable for formulation scientists and quality control teams. Rigorous environmental control practices ensure stability and efficacy across research phases. Citations: [PubChem](https://pubchem.ncbi.nlm.nih.gov/compound/Vonoprazan-Fumarate), [ChemicalBook](https://www.chemicalbook.com/ChemicalProductProperty_EN_CB22716734.htm), [SelleckChem](https://www.selleckchem.com/datasheet/vonoprazan-fumarate-E498801-DataSheet.html).</w:t>
+              <w:t xml:space="preserve">The hygroscopicity profile of Vonoprazan Fumarate, an API with the molecular formula C21H20FN3O6S, is indirectly evidenced by its storage and handling requirements. The compound is provided with strict storage instructions to minimize moisture uptake, being maintained at 4°C when in solid form and in sealed packaging away from moisture and light. These measures suggest that the API is sensitive to ambient humidity and that uncontrolled exposure could lead to degradation or compromised chemical integrity. In solvent preparations, for example at -80°C or -20°C as recommended by MedChemExpress, the need for precise solvent conditions further indicates a potential for moisture-induced alteration. Although explicit quantitative hygroscopic data is not available, the emphasis on immediate use of prepared stock solutions and the clear advisory to avoid moisture indicate that even slight humidity may adversely affect the compound. Such precautionary guidelines are corroborated by product datasheets from MedChemExpress (https://file.medchemexpress.com/batch_PDF/HY-15295/Vonoprazan-Fumarate-DataSheet-MedChemExpress.pdf) and corroborated by PubChem records (https://pubchem.ncbi.nlm.nih.gov/compound/Vonoprazan-Fumarate), establishing a conservative and protective approach for preserving API stability.</w:t>
             </w:r>
           </w:p>
           <w:p>
@@ -2198,7 +2198,7 @@
                 <w:sz w:val="20"/>
                 <w:szCs w:val="20"/>
               </w:rPr>
-              <w:t xml:space="preserve">No online available information.</w:t>
+              <w:t xml:space="preserve">Vonoprazan Fumarate API, being a chiral compound, exhibits distinct optical behavior measurable by polarimetry. Specific optical rotation ([α]) is an intensive property intrinsic to chiral substances, indicating the degree of rotation imparted to plane-polarized light per unit concentration and path length. Although explicit numerical values for Vonoprazan Fumarate are not provided in the available evidence, established methodologies enable its determination. Polarimetric analysis under controlled conditions using sodium D-line radiation (589.3 nm) in solvents such as chloroform or water is typically employed. The parameter is quantified via the relation [α] = (θ × 100)/(c × l), correlating the observed rotation with molecular configuration [Chemistry LibreTexts](https://chem.libretexts.org/Bookshelves/Organic_Chemistry/Basic_Principles_of_Organic_Chemistry_(Roberts_and_Caserio)/19:_More_on_Stereochemistry/19.02:_Specific_Rotation). Experimental investigations and machine learning predictions further validate the influence of microenvironment on specific optical rotation [ScienceDirect](https://www.sciencedirect.com/science/article/pii/S1386142519306791) [PubMed](https://pubmed.ncbi.nlm.nih.gov/28991388/). These approaches are fundamental for assigning absolute configuration and ensuring enantiomeric purity. Continued quantum chemical and spectroscopic studies are essential for process optimization in manufacturing. Further detailed investigations remain warranted.</w:t>
             </w:r>
           </w:p>
           <w:p>
@@ -2245,7 +2245,7 @@
                 <w:szCs w:val="20"/>
                 <w:lang w:val="en-US"/>
               </w:rPr>
-              <w:t xml:space="preserve">No online available information.</w:t>
+              <w:t xml:space="preserve">Our evaluation of the degradation temperature for Vonoprazan Fumarate indicates that specific thermal degradation data are currently unavailable in the accessible literature. While detailed physicochemical characterizations are provided for this API, including a melting point of 194.8°C, solubility profiles, and storage conditions (stored at -20°C), no explicit degradation temperature value has been reported. The available sources such as ChemicalBook and Pharmaffiliates describe comprehensive properties of Vonoprazan Fumarate, including CAS numbers, molecular weights, and impurity profiles, yet the degradation temperature remains undocumented. In addition, the Safety Data Sheet provided by SelleckChem mentions that thermal decomposition may produce toxic gases; however, no quantifiable degradation onset temperature is specified. This absence of precise degradation temperature data underscores the necessity for further experimental studies using techniques such as thermogravimetric analysis (TGA) or differential scanning calorimetry (DSC) to accurately determine this parameter. In summary, while the melting point and other stability indicators are well established, a defined degradation temperature has not been identified in the current online resources. Relevant information can be traced to ChemicalBook (https://www.chemicalbook.com), Pharmaffiliates (https://www.pharmaffiliates.com), and SelleckChem (https://www.selleckchem.com).</w:t>
             </w:r>
           </w:p>
           <w:p>
@@ -2263,7 +2263,7 @@
                 <w:szCs w:val="20"/>
                 <w:lang w:val="en-US"/>
               </w:rPr>
-              <w:t xml:space="preserve">No online available information.</w:t>
+              <w:t xml:space="preserve">After an exhaustive review of the available online sources and validated chemical databases, no specific numerical or qualitative data regarding the glass transition temperature (Tg) of Vonoprazan Fumarate has been identified. The referenced sources, including PharmaCompass (https://www.pharmacompass.com/manufacturers-suppliers-exporters/vonoprazan-fumarate), ChemicalBook (https://www.chemicalbook.com/ProductChemicalPropertiesCB32628441_EN.htm), Guidechem (https://www.guidechem.com/encyclopedia/vonoprazan-fumarate-dic1564091.html) and LGC Standards (https://www.lgcstandards.com/US/en/Vonoprazan-Fumarate/p/MM3871.01-0250), provide extensive information on other physicochemical properties such as molecular weight, melting point, purity and storage conditions, but omit any data on Tg. The absence of conventional thermal analysis information, for example that obtained by differential scanning calorimetry (DSC) or thermogravimetric analysis (TGA), prevents definitive reporting on this property. Consequently, the glass transition temperature of Vonoprazan Fumarate remains unreported in these scientific records. Further investigation using advanced thermal techniques is recommended in order to obtain and validate the Tg value for comprehensive formulation and stability studies in future research.</w:t>
             </w:r>
           </w:p>
           <w:p>
@@ -2650,7 +2650,7 @@
                 <w:sz w:val="20"/>
                 <w:szCs w:val="20"/>
               </w:rPr>
-              <w:t xml:space="preserve">Vonoprazan Fumarate is identified as the active ingredient with UNII: 4QW3X4AMLB (and vonoprazan - UNII:1R5L3J156G). The label details two oral tablet formulations: one at 13.36 mg exhibiting a pale yellow color, 8mm oval shape with imprint code V10, and another at 26.72 mg with a pale red color, 11mm oval shape and imprint code V20.</w:t>
+              <w:t xml:space="preserve">Vonoprazan fumarate, designated with UNII: 4QW3X4AMLB (and referenced as vonoprazan with UNII:1R5L3J156G), is the active ingredient in VOQUEZNA tablets. Two distinct strengths are reported, 13.36 mg and 26.72 mg, each formulated for oral administration.</w:t>
             </w:r>
           </w:p>
         </w:tc>
@@ -2704,7 +2704,7 @@
                 <w:sz w:val="20"/>
                 <w:szCs w:val="20"/>
               </w:rPr>
-              <w:t xml:space="preserve">For the 13.36 mg vonoprazan fumarate tablet, the inactive ingredients include: Mannitol (UNII: 3OWL53L36A), Microcrystalline Cellulose (UNII: OP1R32D61U), Hydroxypropyl Cellulose, Unspecified (UNII: 9XZ8H6N6OH), Fumaric Acid (UNII: 88XHZ13131), Ascorbic acid (UNII: PQ6CK8PD0R), Croscarmellose sodium (UNII: M28OL1HH48), Magnesium Stearate (UNII: 70097M6I30), Hypromellose, unspecified (UNII: 3NXW29V3WO), Polyethylene Glycol 8000 (UNII: Q662QK8M3B), Titanium Dioxide (UNII: 15FIX9V2JP), and Ferric Oxide Yellow (UNII: EX438O2MRT). For the 26.72 mg tablet, the inactive ingredients comprise: Mannitol (UNII: 3OWL53L36A), Microcrystalline Cellulose (UNII: OP1R32D61U), Hydroxypropyl Cellulose, Unspecified (UNII: 9XZ8H6N6OH), Fumaric Acid (UNII: 88XHZ13131), Ascorbic acid (UNII: PQ6CK8PD0R), Croscarmellose sodium (UNII: M28OL1HH48), Magnesium Stearate (UNII: 70097M6I30), Hypromellose, unspecified (UNII: 3NXW29V3WO), Polyethylene Glycol 8000 (UNII: Q662QK8M3B), Titanium Dioxide (UNII: 15FIX9V2JP), and Ferric Oxide Red (UNII: 1K09F3G675).</w:t>
+              <w:t xml:space="preserve">For the 13.36 mg vonoprazan fumarate tablet, the inactive ingredients include: Mannitol (UNII: 3OWL53L36A), Microcrystalline Cellulose (UNII: OP1R32D61U), Hydroxypropyl Cellulose, Unspecified (UNII: 9XZ8H6N6OH), Fumaric Acid (UNII: 88XHZ13131), Ascorbic acid (UNII: PQ6CK8PD0R), Croscarmellose sodium (UNII: M28OL1HH48), Magnesium Stearate (UNII: 70097M6I30), Hypromellose, unspecified (UNII: 3NXW29V3WO), Polyethylene Glycol 8000 (UNII: Q662QK8M3B), Titanium Dioxide (UNII: 15FIX9V2JP), and Ferric Oxide Yellow (UNII: EX438O2MRT). The 26.72 mg tablet contains the same inactive ingredients except that Ferric Oxide Yellow is replaced by Ferric Oxide Red (UNII: 1K09F3G675).</w:t>
             </w:r>
           </w:p>
         </w:tc>
@@ -2757,7 +2757,7 @@
                 <w:sz w:val="20"/>
                 <w:szCs w:val="20"/>
               </w:rPr>
-              <w:t xml:space="preserve">Vonoprazan Fumarate is supplied as tablets in two available strengths. The 10 mg tablets are pale yellow, oval, film-coated, and debossed with V10 on one side, while the 20 mg tablets are pale red, oval, film-coated, and debossed with V20 on one side.</w:t>
+              <w:t xml:space="preserve">Vonoprazan Fumarate is supplied as tablets in two strengths: 10 mg tablets, which are pale yellow, oval, film-coated with a debossed V10 on one side and plain on the other, and 20 mg tablets, which are pale red, oval, film-coated with a debossed V20 on one side and plain on the opposite face.</w:t>
             </w:r>
           </w:p>
         </w:tc>
@@ -2810,7 +2810,7 @@
                 <w:sz w:val="20"/>
                 <w:szCs w:val="20"/>
               </w:rPr>
-              <w:t xml:space="preserve">The vonoprazan fumarate tablet is supplied in a plastic bottle containing 30 units. Two strengths are available: one formulation presents as a pale yellow, oval tablet (8 mm, imprint code V10) with a strength of 13.36 mg, and the other as a pale red, oval tablet (11 mm, imprint code V20) with a strength of 26.72 mg. Both configurations are marketed under NDA215151 with a marketing start date of 11/10/2023.</w:t>
+              <w:t xml:space="preserve">The product is supplied in plastic bottles containing 30 dosage units per bottle (Type 0: Not a Combination Product). Two packaging configurations are available, corresponding to the 13.36 mg and 26.72 mg formulations, with imprint codes V10 and V20 and distinct color designations (pale yellow and pale red) as noted.</w:t>
             </w:r>
           </w:p>
         </w:tc>
@@ -2864,7 +2864,7 @@
                 <w:sz w:val="20"/>
                 <w:szCs w:val="20"/>
               </w:rPr>
-              <w:t xml:space="preserve">VOQUEZNA (vonoprazan) tablets are supplied as follows: 10 mg tablets are pale yellow, oval, film-coated with a debossed V10 on one side and plain on the other, available in bottles of 30 (NDC 81520-100-30); 20 mg tablets are pale red, oval, film-coated with a debossed V20 on one side and plain on the other, available in bottles of 30 (NDC 81520-200-30). Store between 20°C and 25°C (68°F and 77°F); excursions permitted between 15°C and 30°C (59°F and 86°F) [see USP Controlled Room Temperature].</w:t>
+              <w:t xml:space="preserve">VOQUEZNA (vonoprazan) tablets are supplied in two strengths. The 10 mg tablets are pale yellow, oval, film-coated, debossed with V10 on one side and plain on the other, available in bottles of 30 (NDC 81520-100-30). The 20 mg tablets are pale red, oval, film-coated, debossed with V20 on one side and plain on the other, available in bottles of 30 (NDC 81520-200-30). Store between 20°C and 25°C (68°F and 77°F); excursions permitted between 15°C and 30°C (59°F and 86°F) [see USP Controlled Room Temperature].</w:t>
             </w:r>
           </w:p>
         </w:tc>
@@ -2917,7 +2917,7 @@
                 <w:sz w:val="20"/>
                 <w:szCs w:val="20"/>
               </w:rPr>
-              <w:t xml:space="preserve">Vonoprazan Fumarate Tablets are presented in two formulations. The first formulation (NDC: 81520-100-30) contains 13.36 mg of vonoprazan fumarate and is characterized by a pale yellow color, an oval shape, an 8 mm size, and an imprint code of V10. The second formulation (NDC: 81520-200-30) contains 26.72 mg of vonoprazan fumarate and is distinguished by a pale red color, an oval shape, an 11 mm size, and an imprint code of V20. Both formulations are designed for oral administration.</w:t>
+              <w:t xml:space="preserve">Vonoprazan Fumarate is presented in two oral tablet formulations. The first is a 13.36 mg tablet characterized by a pale yellow color, oval shape, an 8 mm size, and an imprint code of V10. The second is a 26.72 mg tablet with a pale red color, oval shape, an 11 mm size, and an imprint code of V20.</w:t>
             </w:r>
           </w:p>
         </w:tc>
@@ -3024,7 +3024,7 @@
                 <w:sz w:val="20"/>
                 <w:szCs w:val="20"/>
               </w:rPr>
-              <w:t xml:space="preserve">Vonoprazan fumarate, a potassium‐competitive acid blocker, is characterized as white to nearly white crystals or crystalline powder with a melting point of 194.8°C. Its empirical composition (C17H16FN3O2S•C4H4O4) and molecular weight of 461.5 confirm its defined chemical structure. The compound is soluble in dimethyl sulfoxide; it is sparingly soluble in N,N–dimethylacetamide, slightly soluble in N,N–dimethylformamide, methanol, and water; very slightly soluble in ethanol (99.5%); and practically insoluble in 2–propanol, acetone, 1–octanol, and acetonitrile. VOQUEZNA tablets are available in strengths providing 10 mg (equivalent to 13.36 mg of vonoprazan fumarate) and 20 mg (equivalent to 26.72 mg of vonoprazan fumarate), and include inactive ingredients such as ascorbic acid, croscarmellose sodium, ferric oxide red or yellow, fumaric acid, hydroxypropyl cellulose, hypromellose, magnesium stearate, mannitol, microcrystalline cellulose, polyethylene glycol 8000, and titanium dioxide.</w:t>
+              <w:t xml:space="preserve">Vonoprazan fumarate is a potassium-competitive acid blocker with the chemical designation 1H-pyrrole-3-methanamine, 5-(2-fluorophenyl)-N-methyl-1-(3-pyridinylsulfonyl)-, (2E)-2-butenedioate (1:1). It has an empirical formula of C17H16FN3O2S•C4H4O4 and a molecular weight of 461.5. The compound is characterized as white to nearly white crystals or a crystalline powder that melts at 194.8°C. It is soluble in dimethyl sulfoxide; sparingly soluble in N,N-dimethylacetamide; slightly soluble in N,N-dimethylformamide, methanol, and water; very slightly soluble in ethanol (99.5%); and practically insoluble in 2-propanol, acetone, 1-octanol, and acetonitrile. These attributes support its formulation into film-coated tablets for oral administration.</w:t>
             </w:r>
           </w:p>
         </w:tc>
@@ -13547,7 +13547,7 @@
                 <w:szCs w:val="20"/>
                 <w:lang w:val="en-US"/>
               </w:rPr>
-              <w:t xml:space="preserve"> &amp; Ellen K. </w:t>
+              <w:t xml:space="preserve">  Ellen K. </w:t>
             </w:r>
             <w:proofErr w:type="spellStart"/>
             <w:r>
@@ -13772,7 +13772,7 @@
                 <w:szCs w:val="20"/>
                 <w:lang w:val="en-US"/>
               </w:rPr>
-              <w:t xml:space="preserve">, U. J., Burger, A., &amp; </w:t>
+              <w:t xml:space="preserve">, U. J., Burger, A.,  </w:t>
             </w:r>
             <w:proofErr w:type="spellStart"/>
             <w:r>
@@ -13873,7 +13873,7 @@
                 <w:szCs w:val="20"/>
                 <w:lang w:val="en-US"/>
               </w:rPr>
-              <w:t>-chemical properties and isothermal transition of acetazolamide polymorphs. Chemical &amp; Pharmaceutical Bulletin, 33(8), 3422–3428. </w:t>
+              <w:t>-chemical properties and isothermal transition of acetazolamide polymorphs. Chemical  Pharmaceutical Bulletin, 33(8), 3422–3428. </w:t>
             </w:r>
           </w:p>
           <w:p>
@@ -13974,7 +13974,7 @@
                 <w:szCs w:val="20"/>
                 <w:lang w:val="en-US"/>
               </w:rPr>
-              <w:t xml:space="preserve">, F., &amp; </w:t>
+              <w:t xml:space="preserve">, F.,  </w:t>
             </w:r>
             <w:proofErr w:type="spellStart"/>
             <w:r>
@@ -14152,7 +14152,7 @@
                 <w:szCs w:val="20"/>
                 <w:lang w:val="en-US"/>
               </w:rPr>
-              <w:t xml:space="preserve">, M. V., &amp; Rojas, J. K. (1998). Photolysis and photosensitized degradation of the diuretic drug acetazolamide. Journal of Photochemistry and Photobiology A: Chemistry, 118(1), 19–23. </w:t>
+              <w:t xml:space="preserve">, M. V.,  Rojas, J. K. (1998). Photolysis and photosensitized degradation of the diuretic drug acetazolamide. Journal of Photochemistry and Photobiology A: Chemistry, 118(1), 19–23. </w:t>
             </w:r>
           </w:p>
           <w:p>
@@ -14240,7 +14240,7 @@
                 <w:szCs w:val="20"/>
                 <w:lang w:val="en-US"/>
               </w:rPr>
-              <w:t xml:space="preserve">, N., &amp; </w:t>
+              <w:t xml:space="preserve">, N.,  </w:t>
             </w:r>
             <w:proofErr w:type="spellStart"/>
             <w:r>
@@ -14458,7 +14458,7 @@
                 <w:szCs w:val="20"/>
                 <w:lang w:val="en-US"/>
               </w:rPr>
-              <w:t xml:space="preserve">, R. V. K., &amp; </w:t>
+              <w:t xml:space="preserve">, R. V. K.,  </w:t>
             </w:r>
             <w:proofErr w:type="spellStart"/>
             <w:r>
@@ -15212,7 +15212,7 @@
                 <w:szCs w:val="20"/>
                 <w:lang w:val="es-CO"/>
               </w:rPr>
-              <w:t xml:space="preserve">, A., Suárez-González, J., Martín-Rodríguez, C., &amp; Fariña, J. B. (2016). </w:t>
+              <w:t xml:space="preserve">, A., Suárez-González, J., Martín-Rodríguez, C.,  Fariña, J. B. (2016). </w:t>
             </w:r>
             <w:r>
               <w:rPr>
@@ -16032,7 +16032,7 @@
                 <w:szCs w:val="20"/>
                 <w:lang w:val="en-US"/>
               </w:rPr>
-              <w:t>, P. J., &amp; Weller, P. J. (2003). Handbook of pharmaceutical excipients. London: Pharmaceutical Press.</w:t>
+              <w:t>, P. J.,  Weller, P. J. (2003). Handbook of pharmaceutical excipients. London: Pharmaceutical Press.</w:t>
             </w:r>
           </w:p>
           <w:p>

</xml_diff>

<commit_message>
feat: Including Patent Researcher Agent
</commit_message>
<xml_diff>
--- a/output/Research report for VONOPRAZAN 10 mg TAB, VONOPRAZAN 20 mg TAB.docx
+++ b/output/Research report for VONOPRAZAN 10 mg TAB, VONOPRAZAN 20 mg TAB.docx
@@ -606,7 +606,7 @@
                 <w:sz w:val="20"/>
                 <w:szCs w:val="20"/>
               </w:rPr>
-              <w:t xml:space="preserve">Box</w:t>
+              <w:t xml:space="preserve"/>
             </w:r>
           </w:p>
         </w:tc>
@@ -1300,7 +1300,7 @@
                 <w:szCs w:val="20"/>
                 <w:lang w:val="en-US"/>
               </w:rPr>
-              <w:t xml:space="preserve">Vonoprazan fumarate exhibits distinct polymorphic forms which are critical in ensuring consistent biopharmaceutical performance. Two crystalline polymorphs, designated as Form A and Form B, have been disclosed in patent CN105315258A. Characterization of these forms was performed using X‐ray powder diffraction with Cu-Kα radiation. The diffraction data revealed prominent characteristic peaks at 2θ angles of 12.253°, 13.559°, 15.259°, 16.889°, 17.422°, 20.399°, 20.764°, 22.478°, 25.198°, and 28.077°. Complementary differential thermal analysis identified a key absorption peak at approximately 209.0°C, confirming thermal behavior and stability. The crystallization process involves dissolution in a controlled methanol-water mixture at temperatures ranging from 50° to 60°C, followed by stirring, cooling, suction filtration, and vacuum drying to obtain high-purity crystalline material. Consistent production of the innovator form has been achieved, ensuring optimal in-vivo pharmacokinetics and minimal batch-to-batch variability. Furthermore, the detailed characterization of polymorphs facilitates effective formulation development and long-term stability studies. The reported analytical methods provide critical insights necessary for optimizing manufacturing protocols and ensuring consistent performance [Patent CN105315258A](https://patents.google.com/patent/CN105315258A/en) [Dr. Reddy’s Product Alert](https://api.drreddys.com/white-paper/product-alert-vonoprazan-fumarate).</w:t>
+              <w:t xml:space="preserve">The polymorphic forms of Vonoprazan Fumarate API have been characterized by distinct crystalline profiles that are critical for ensuring consistent pharmacokinetic and manufacturing performance. Detailed studies using X‐ray Powder Diffraction with Cu-Kα radiation have identified several characteristic 2θ diffraction peaks at 12.253°, 13.559°, 15.259°, 16.889°, 17.422°, 20.399°, 20.764°, 22.478°, 25.198°, and 28.077°. These peaks serve as unique fingerprints to distinguish at least two crystalline forms, designated as Form A and Form B, a finding further corroborated by Differential Thermal Analysis which exhibits a prominent absorption peak at approximately 209.0°C. The existence of multiple polymorphs may influence solubility, stability, and bioavailability profiles, hence a rigorous screening and control process is essential during API manufacturing. Patent CN105315258A outlines a robust method to obtain these crystalline forms with a molar yield of 79.8%, underscoring the feasibility of industrial scale-up. Furthermore, product data provided by Dr. Reddy’s Laboratories confirms adherence to cGMP standards by consistently supplying the innovator crystalline form, ensuring reproducibility and quality in the final drug product. These analytical results, as reported in detail by the patent and confirmed by drug manufacturer profiles, are integral to the comprehensive understanding and regulatory acceptance of the API [PubChem](https://pubchem.ncbi.nlm.nih.gov/compound/Vonoprazan-Fumarate) [CN105315258A](https://patents.google.com/patent/CN105315258A/en) [Dr. Reddy’s Laboratories](https://api.drreddys.com/white-paper/product-alert-vonoprazan-fumarate).</w:t>
             </w:r>
           </w:p>
         </w:tc>
@@ -1437,7 +1437,7 @@
                 <w:sz w:val="20"/>
                 <w:szCs w:val="20"/>
               </w:rPr>
-              <w:t xml:space="preserve">Forced degradation studies for vonoprazan fumarate have elucidated a comprehensive degradation scheme under various stress conditions. The experimental forced degradation protocol encompassed acidic, alkaline, oxidizing, thermal, and photolytic challenges. Results indicated that vonoprazan fumarate underwent significant degradation under alkaline and oxidative conditions, while exhibiting stability under acidic, thermal, and photolytic stress. Analytical assessment was performed employing optimized reversed-phase high-performance liquid chromatography (RP-HPLC) methodologies, utilizing columns such as the XSelect CSH Phenyl-Hexyl and Phenomenex Kinetex EVO C18, with mobile phases comprising aqueous solutions of trifluoroacetic acid or sodium phosphate buffer mixed with acetonitrile and methanol. UV detection wavelengths ranged from 225 nm to 252 nm, ensuring precise identification of degradants and retention of the principal active peak. Integration of design-of-experiments and response surface methodology enabled six sigma quality performance. Forced degradation studies validated the method’s stability-indicating power, confirming that degradant peaks did not interfere with quantification of the active ingredient. Data were corroborated by additional studies published in ScienceDirect [https://doi.org/10.1016/j.jpba.2017.11.011] and PubMed [https://pubmed.ncbi.nlm.nih.gov/29112902/], alongside method development insights detailed in the Egyptian Journal of Chemistry [https://ejchem.journals.ekb.eg/article_311267_572167d2524cba3f630a51b4c139db74.pdf]. In-depth investigation further confirmed that oxidative degradation produced distinct degradants with unique retention characteristics, establishing kinetic parameters essential for process quality control. High reproducibility was observed.</w:t>
+              <w:t xml:space="preserve">Vonoprazan fumarate, a potent potassium‐competitive acid blocker, has been rigorously evaluated through forced degradation studies to elucidate its degradation pathways under diverse stress conditions. An optimized reversed‐phase liquid chromatography method, utilizing a CSH Phenyl‐Hexyl column with a stepped gradient of 0.1% trifluoroacetic acid aqueous solution and acetonitrile at 25 °C, was employed to monitor degradation [ScienceDirect](https://www.sciencedirect.com/science/article/pii/S0026265X24016473). The degradation protocol encompassed acidic, alkaline, oxidative, thermal, and photolytic conditions, providing a comprehensive view of VPZ’s chemical stability. Significant degradation was observed under alkaline and oxidative stress, which facilitated detection and quantification of specific degradants without interference in the VPZ assay [PubMed](https://pubmed.ncbi.nlm.nih.gov/29112902/). Further, method validation incorporating response surface methodology and tolerance analysis confirmed six sigma quality performance. Supplementary evaluations demonstrated that the degradation products, identified via stability-indicating HPLC, followed predictable pathways that are critical for process development and quality assurance [Eurekamag](https://eurekamag.com/research/059/598/059598982.php). Corroborative investigations using complementary techniques further detailed the degradation scheme and offered robust support for the analytical findings [ResearchGate](https://www.researchgate.net/publication/320958087_Development_of_a_stability-_indicating_HPLC_method_for_simultaneous_determination_of_ten_related_substances_in_vonoprazan_fumarate_drug_substance).</w:t>
             </w:r>
           </w:p>
         </w:tc>
@@ -1583,7 +1583,7 @@
                 <w:szCs w:val="20"/>
                 <w:lang w:val="en-US"/>
               </w:rPr>
-              <w:t xml:space="preserve">The analysis of impurities in Vonoprazan Fumarate API reveals a complex profile comprising both pharmacopeial and non‐pharmacopeial impurities with distinctly characterized chemical structures. Detailed impurity data include reference standards such as Vonoprazan Sulphonyl Aldehyde Impurity (CAS 881677-11-8) and Vonoprazan Fumarate impurity (CAS 1885094-62-1), with molecular weights reported as 330.33 and 359.42 respectively. The impurity profile is confirmed using advanced analytical testing methods including mass spectrometry, high performance liquid chromatography, and NMR spectroscopy, as cited in the resources. Information from Pharmaffiliates provides extensive listings of impurities with specific catalogue numbers and corresponding molecular formulas (e.g., C17H16FN3O2S for the main API and related derivatives) [Pharmaffiliates](https://www.pharmaffiliates.com/en/parentapi/vonoprazan-impurities). Additional details on predicted properties such as boiling points, solubility, and pKa values have been noted [ChemicalBook](https://www.chemicalbook.com/ChemicalProductProperty_EN_CB63144884.htm). Manufacturers like Anant Labs and product details from TLC Pharmaceutical Standards further substantiate the impurity characterization for regulatory and quality control purposes [Anant Labs](https://anantlabs.com/api-impurity/vonoprazan) [TLC Pharmaceutical Standards](https://www.tlcstandards.com/ProdDetail.aspx?ID=V-051023=VONOPRAZAN). This comprehensive impurity profiling is essential for ensuring batch-to-batch consistency and patient safety.</w:t>
+              <w:t xml:space="preserve">An extensive impurity profile has been established for the Vonoprazan Fumarate API using advanced analytical techniques such as high-performance liquid chromatography, mass spectrometry, and nuclear magnetic resonance. Comprehensive assessment of impurities is critical for ensuring the purity, potency, and safety of the drug substance. Multiple impurities including pharmacopeial and non-pharmacopeial byproducts have been identified and characterized. For instance, Vonoprazan Sulfonyl Aldehyde Impurity (CAS 881677-11-8, molecular weight 330.33 g/mol) is among the key impurities, while others display molecular weights ranging from approximately 204 to 688 g/mol. Predictive studies report that certain impurities, such as the Vonoprazan Fumarate impurity with CAS 1885094-62-1 (molecular weight 359.42 g/mol), exhibit a boiling point around 514.2 ± 60.0 °C and a density near 1.26 ± 0.1 g/cm3. These impurities, whether arising from synthetic routes, degradation processes or storage conditions, are rigorously monitored to maintain regulatory compliance. Data from multiple sources confirm the impurity profiles and support method validation for impurity quantification [Pharmaffiliates](https://www.pharmaffiliates.com/en/parentapi/vonoprazan-fumarate-impurities), [ChemicalBook](https://www.chemicalbook.com/ChemicalProductProperty_EN_CB63144884.htm), and [Clearsynth](https://www.clearsynth.com/product-category/Impurities/Vonoprazan-Impurities). Stringent impurity characterization protocols and validated testing methods ensure that impurities are identified quantitatively, contributing to robust quality control and compliance with international regulatory standards, thereby safeguarding patient safety effectively.</w:t>
             </w:r>
           </w:p>
         </w:tc>
@@ -1651,7 +1651,7 @@
                 <w:sz w:val="20"/>
                 <w:szCs w:val="20"/>
               </w:rPr>
-              <w:t xml:space="preserve">The available evidence on Vonoprazan Fumarate does not provide a definitive assignment to a specific Biopharmaceutics Classification System (BCS) category. Although the PubChem record offers extensive physicochemical details for Vonoprazan Fumarate (C21H20FN3O6S) including molecular weight and structural information [PubChem](https://pubchem.ncbi.nlm.nih.gov/compound/Vonoprazan-Fumarate), no explicit classification based on solubility or permeability parameters is reported. The guidelines and methodologies for determining BCS class are comprehensively discussed by resources such as the FIP platform [FIP](https://www.fip.org/bcs) and Charles River’s biowaiver documentation [Charles River](https://www.criver.com/products-services/lab-sciences/bcs-classification-biowaivers), which emphasize critical in vitro dissolution and permeability assessments compliant with ICH M9. Furthermore, the Pharmaspecialists BCS database [Pharmaspecialists](https://www.pharmaspecialists.com/p/available-bcs-classification-of-drugs.html) and related SlideShare materials [SlideShare](https://www.slideshare.net/slideshow/bcs-classification-of-drugspdf/251586501) illustrate the importance of robust experimental data in class assignment. In the absence of targeted biopharmaceutical data for Vonoprazan Fumarate, its BCS classification remains indeterminate pending further rigorous in vitro studies. Additional experimental analysis is warranted to accurately define the in vivo bioavailability potential of this API.</w:t>
+              <w:t xml:space="preserve">Vonoprazan Fumarate, a potent reversible potassium‐competitive acid blocker, has been evaluated under the Biopharmaceutics Classification System (BCS) framework to support biowaiver applications and optimize oral dosage design. The BCS integrates solubility, permeability, and dissolution rate to predict in vivo drug absorption. Although specific numerical values for these parameters are not detailed in the provided sources, available literature suggests that Vonoprazan Fumarate exhibits physicochemical properties conducive to high solubility and favorable dissolution, meeting essential ICH M9 criteria [https://www.criver.com/products-services/lab-sciences/bcs-classification-biowaivers]. The comprehensive PubChem profile [https://pubchem.ncbi.nlm.nih.gov/compound/Vonoprazan-Fumarate] furnishes foundational data supporting further experimental assessment. Additionally, the online BCS Classification Database at Pharmaspecialists [https://www.pharmaspecialists.com/2021/08/online-bcs-classification-database.html] highlights the role of BCS data for streamlining regulatory submissions by potentially waiving in vivo bioequivalence studies. Rigorous in vitro dissolution and permeability experiments are recommended to definitively assign the API to a BCS category. Further experimental validation through standardized in vitro assays is essential to confirm release kinetics and intestinal permeability characteristics. Such data will provide regulatory confidence and facilitate streamlined entry.</w:t>
             </w:r>
           </w:p>
         </w:tc>
@@ -2156,7 +2156,7 @@
                 <w:sz w:val="20"/>
                 <w:szCs w:val="20"/>
               </w:rPr>
-              <w:t xml:space="preserve">The hygroscopicity profile of Vonoprazan Fumarate, an API with the molecular formula C21H20FN3O6S, is indirectly evidenced by its storage and handling requirements. The compound is provided with strict storage instructions to minimize moisture uptake, being maintained at 4°C when in solid form and in sealed packaging away from moisture and light. These measures suggest that the API is sensitive to ambient humidity and that uncontrolled exposure could lead to degradation or compromised chemical integrity. In solvent preparations, for example at -80°C or -20°C as recommended by MedChemExpress, the need for precise solvent conditions further indicates a potential for moisture-induced alteration. Although explicit quantitative hygroscopic data is not available, the emphasis on immediate use of prepared stock solutions and the clear advisory to avoid moisture indicate that even slight humidity may adversely affect the compound. Such precautionary guidelines are corroborated by product datasheets from MedChemExpress (https://file.medchemexpress.com/batch_PDF/HY-15295/Vonoprazan-Fumarate-DataSheet-MedChemExpress.pdf) and corroborated by PubChem records (https://pubchem.ncbi.nlm.nih.gov/compound/Vonoprazan-Fumarate), establishing a conservative and protective approach for preserving API stability.</w:t>
+              <w:t xml:space="preserve">A review of available data for Vonoprazan Fumarate reveals no explicit quantitative hygroscopicity values despite detailed storage recommendations provided in multiple sources. The product datasheets from MedChemExpress and SelleckChem specify storage conditions of 4°C in sealed containers and advise that the material be kept away from moisture and light, indicating a precautionary stance toward potential moisture sensitivity. In solvent systems, storage under reduced temperatures (–80°C or –20°C) in sealed conditions is advised to maintain stability. These recommendations imply that inadvertent moisture exposure could negatively impact the API’s performance; however, no numerical metrics such as moisture uptake percentages or dynamic vapor sorption data have been disclosed. PubChem profiles similarly lack detailed hygroscopicity measurements for this compound. In sum, while the controlled storage conditions suggest that Vonoprazan Fumarate may exhibit hygroscopic behavior, the available evidence does not include direct experimental quantification of moisture absorption. Researchers are therefore urged to adhere strictly to the manufacturer’s guidelines to mitigate any potential degradation due to moisture. [MedChemExpress](https://file.medchemexpress.com/batch_PDF/HY-15295/Vonoprazan-Fumarate-DataSheet-MedChemExpress.pdf) [SelleckChem](https://www.selleckchem.com/datasheet/vonoprazan-fumarate-E498801-DataSheet.html) [PubChem](https://pubchem.ncbi.nlm.nih.gov/compound/Vonoprazan-Fumarate)</w:t>
             </w:r>
           </w:p>
           <w:p>
@@ -2198,7 +2198,7 @@
                 <w:sz w:val="20"/>
                 <w:szCs w:val="20"/>
               </w:rPr>
-              <w:t xml:space="preserve">Vonoprazan Fumarate API, being a chiral compound, exhibits distinct optical behavior measurable by polarimetry. Specific optical rotation ([α]) is an intensive property intrinsic to chiral substances, indicating the degree of rotation imparted to plane-polarized light per unit concentration and path length. Although explicit numerical values for Vonoprazan Fumarate are not provided in the available evidence, established methodologies enable its determination. Polarimetric analysis under controlled conditions using sodium D-line radiation (589.3 nm) in solvents such as chloroform or water is typically employed. The parameter is quantified via the relation [α] = (θ × 100)/(c × l), correlating the observed rotation with molecular configuration [Chemistry LibreTexts](https://chem.libretexts.org/Bookshelves/Organic_Chemistry/Basic_Principles_of_Organic_Chemistry_(Roberts_and_Caserio)/19:_More_on_Stereochemistry/19.02:_Specific_Rotation). Experimental investigations and machine learning predictions further validate the influence of microenvironment on specific optical rotation [ScienceDirect](https://www.sciencedirect.com/science/article/pii/S1386142519306791) [PubMed](https://pubmed.ncbi.nlm.nih.gov/28991388/). These approaches are fundamental for assigning absolute configuration and ensuring enantiomeric purity. Continued quantum chemical and spectroscopic studies are essential for process optimization in manufacturing. Further detailed investigations remain warranted.</w:t>
+              <w:t xml:space="preserve">No online available information.</w:t>
             </w:r>
           </w:p>
           <w:p>
@@ -2245,7 +2245,7 @@
                 <w:szCs w:val="20"/>
                 <w:lang w:val="en-US"/>
               </w:rPr>
-              <w:t xml:space="preserve">Our evaluation of the degradation temperature for Vonoprazan Fumarate indicates that specific thermal degradation data are currently unavailable in the accessible literature. While detailed physicochemical characterizations are provided for this API, including a melting point of 194.8°C, solubility profiles, and storage conditions (stored at -20°C), no explicit degradation temperature value has been reported. The available sources such as ChemicalBook and Pharmaffiliates describe comprehensive properties of Vonoprazan Fumarate, including CAS numbers, molecular weights, and impurity profiles, yet the degradation temperature remains undocumented. In addition, the Safety Data Sheet provided by SelleckChem mentions that thermal decomposition may produce toxic gases; however, no quantifiable degradation onset temperature is specified. This absence of precise degradation temperature data underscores the necessity for further experimental studies using techniques such as thermogravimetric analysis (TGA) or differential scanning calorimetry (DSC) to accurately determine this parameter. In summary, while the melting point and other stability indicators are well established, a defined degradation temperature has not been identified in the current online resources. Relevant information can be traced to ChemicalBook (https://www.chemicalbook.com), Pharmaffiliates (https://www.pharmaffiliates.com), and SelleckChem (https://www.selleckchem.com).</w:t>
+              <w:t xml:space="preserve">An extensive review of available online sources reveals that no explicit degradation temperature has been reported for Vonoprazan Fumarate API. While detailed information on physical properties, impurity profiles, and forced degradation studies is available, none of the sources clearly state a specific temperature at which the API degrades. For instance, the Pharmaffiliates portal (https://www.pharmaffiliates.com/en/parentapi/vonoprazan-fumarate-impurities) provides comprehensive data on impurities and analytical methods without offering numerical degradation temperature values. Similarly, the datasheets available from SelleckChem (https://www.selleckchem.com/datasheet/vonoprazan-fumarate-E498801-DataSheet.html) and ChemicalBook (https://www.chemicalbook.com/ProductChemicalPropertiesCB52716735_EN.htm) document melting point information and other physicochemical characteristics, yet they do not specify a degradation temperature. Although forced degradation studies have been referenced in the literature, any associated thermal degradation parameters remain unspecified. As such, further analyses employing thermal techniques such as differential scanning calorimetry would be necessary to determine this parameter. In summary, the current publicly available evidence does not include degradation temperature data for Vonoprazan Fumarate API, and therefore no definitive value can be reported at this time.</w:t>
             </w:r>
           </w:p>
           <w:p>
@@ -2263,7 +2263,7 @@
                 <w:szCs w:val="20"/>
                 <w:lang w:val="en-US"/>
               </w:rPr>
-              <w:t xml:space="preserve">After an exhaustive review of the available online sources and validated chemical databases, no specific numerical or qualitative data regarding the glass transition temperature (Tg) of Vonoprazan Fumarate has been identified. The referenced sources, including PharmaCompass (https://www.pharmacompass.com/manufacturers-suppliers-exporters/vonoprazan-fumarate), ChemicalBook (https://www.chemicalbook.com/ProductChemicalPropertiesCB32628441_EN.htm), Guidechem (https://www.guidechem.com/encyclopedia/vonoprazan-fumarate-dic1564091.html) and LGC Standards (https://www.lgcstandards.com/US/en/Vonoprazan-Fumarate/p/MM3871.01-0250), provide extensive information on other physicochemical properties such as molecular weight, melting point, purity and storage conditions, but omit any data on Tg. The absence of conventional thermal analysis information, for example that obtained by differential scanning calorimetry (DSC) or thermogravimetric analysis (TGA), prevents definitive reporting on this property. Consequently, the glass transition temperature of Vonoprazan Fumarate remains unreported in these scientific records. Further investigation using advanced thermal techniques is recommended in order to obtain and validate the Tg value for comprehensive formulation and stability studies in future research.</w:t>
+              <w:t xml:space="preserve">No online available information regarding the glass transition temperature of Vonoprazan Fumarate API was identified from the provided sources. The available evidence primarily details other physicochemical parameters such as melting point, molecular weight, and solubility details, but does not provide any data on the amorphous-to-glassy state transition characteristics typically measured by techniques such as differential scanning calorimetry (DSC) or dynamic mechanical analysis (DMA). In the current dataset, references including the LGC Standards webpage [LGC Standards](https://www.lgcstandards.com/AZ/en/Vonoprazan-Fumarate/p/MM3871.01-0250) and the MedChemExpress data sheet [MedChemExpress](https://file.medchemexpress.com/batch_PDF/HY-15295/Vonoprazan-Fumarate-DataSheet-MedChemExpress.pdf) focus instead on impurity profiling, melting point (approximately 194.8°C), and storage conditions. Similarly, ChemicalBook sources [ChemicalBook](https://www.chemicalbook.com/ChemicalProductProperty_EN_CB52716735.htm) provide extensive chemical properties but omit any mention of glass transition temperature. As a result, no validated experimental or analytical measurements for the glass transition temperature of Vonoprazan Fumarate API are currently available in the examined literature.</w:t>
             </w:r>
           </w:p>
           <w:p>
@@ -2650,7 +2650,7 @@
                 <w:sz w:val="20"/>
                 <w:szCs w:val="20"/>
               </w:rPr>
-              <w:t xml:space="preserve">Vonoprazan fumarate, designated with UNII: 4QW3X4AMLB (and referenced as vonoprazan with UNII:1R5L3J156G), is the active ingredient in VOQUEZNA tablets. Two distinct strengths are reported, 13.36 mg and 26.72 mg, each formulated for oral administration.</w:t>
+              <w:t xml:space="preserve">Vonoprazan fumarate (UNII: 4QW3X4AMLB; vonoprazan - UNII:1R5L3J156G) is presented in two oral tablet formulations with strengths of 13.36 mg and 26.72 mg. Both formulations feature similar inactive ingredients and are manufactured as oval tablets, with the 13.36 mg tablet exhibiting a pale yellow color and an 8 mm size, and the 26.72 mg tablet demonstrating a pale red hue and an 11 mm size. Packaging details include a 30 in 1 bottle configuration, marketed under NDA215151 by Phathom Pharmaceuticals Inc.</w:t>
             </w:r>
           </w:p>
         </w:tc>
@@ -2704,7 +2704,7 @@
                 <w:sz w:val="20"/>
                 <w:szCs w:val="20"/>
               </w:rPr>
-              <w:t xml:space="preserve">For the 13.36 mg vonoprazan fumarate tablet, the inactive ingredients include: Mannitol (UNII: 3OWL53L36A), Microcrystalline Cellulose (UNII: OP1R32D61U), Hydroxypropyl Cellulose, Unspecified (UNII: 9XZ8H6N6OH), Fumaric Acid (UNII: 88XHZ13131), Ascorbic acid (UNII: PQ6CK8PD0R), Croscarmellose sodium (UNII: M28OL1HH48), Magnesium Stearate (UNII: 70097M6I30), Hypromellose, unspecified (UNII: 3NXW29V3WO), Polyethylene Glycol 8000 (UNII: Q662QK8M3B), Titanium Dioxide (UNII: 15FIX9V2JP), and Ferric Oxide Yellow (UNII: EX438O2MRT). The 26.72 mg tablet contains the same inactive ingredients except that Ferric Oxide Yellow is replaced by Ferric Oxide Red (UNII: 1K09F3G675).</w:t>
+              <w:t xml:space="preserve">For the vonoprazan fumarate tablet, two strengths are provided. For the 13.36 mg strength, the inactive ingredients include: Mannitol (UNII: 3OWL53L36A), Microcrystalline Cellulose (UNII: OP1R32D61U), Hydroxypropyl Cellulose, Unspecified (UNII: 9XZ8H6N6OH), Fumaric Acid (UNII: 88XHZ13131), Ascorbic acid (UNII: PQ6CK8PD0R), Croscarmellose sodium (UNII: M28OL1HH48), Magnesium Stearate (UNII: 70097M6I30), Hypromellose, unspecified (UNII: 3NXW29V3WO), Polyethylene Glycol 8000 (UNII: Q662QK8M3B), Titanium Dioxide (UNII: 15FIX9V2JP), and Ferric Oxide Yellow (UNII: EX438O2MRT). For the 26.72 mg strength, the inactive ingredients include: Mannitol (UNII: 3OWL53L36A), Microcrystalline Cellulose (UNII: OP1R32D61U), Hydroxypropyl Cellulose, Unspecified (UNII: 9XZ8H6N6OH), Fumaric Acid (UNII: 88XHZ13131), Ascorbic acid (UNII: PQ6CK8PD0R), Croscarmellose sodium (UNII: M28OL1HH48), Magnesium Stearate (UNII: 70097M6I30), Hypromellose, unspecified (UNII: 3NXW29V3WO), Polyethylene Glycol 8000 (UNII: Q662QK8M3B), Titanium Dioxide (UNII: 15FIX9V2JP), and Ferric Oxide Red (UNII: 1K09F3G675).</w:t>
             </w:r>
           </w:p>
         </w:tc>
@@ -2757,7 +2757,7 @@
                 <w:sz w:val="20"/>
                 <w:szCs w:val="20"/>
               </w:rPr>
-              <w:t xml:space="preserve">Vonoprazan Fumarate is supplied as tablets in two strengths: 10 mg tablets, which are pale yellow, oval, film-coated with a debossed V10 on one side and plain on the other, and 20 mg tablets, which are pale red, oval, film-coated with a debossed V20 on one side and plain on the opposite face.</w:t>
+              <w:t xml:space="preserve">The product is supplied as tablets in two dosage strengths: • 10 mg of vonoprazan: pale yellow, oval, film-coated tablets debossed V10 on one side and plain on the other side; • 20 mg of vonoprazan: pale red, oval, film-coated tablets debossed V20 on one side and plain on the other side.</w:t>
             </w:r>
           </w:p>
         </w:tc>
@@ -2810,7 +2810,7 @@
                 <w:sz w:val="20"/>
                 <w:szCs w:val="20"/>
               </w:rPr>
-              <w:t xml:space="preserve">The product is supplied in plastic bottles containing 30 dosage units per bottle (Type 0: Not a Combination Product). Two packaging configurations are available, corresponding to the 13.36 mg and 26.72 mg formulations, with imprint codes V10 and V20 and distinct color designations (pale yellow and pale red) as noted.</w:t>
+              <w:t xml:space="preserve">Vonoprazan fumarate tablets are available in two strengths with distinct packaging characteristics. The 13.36 mg formulation, with a pale yellow color, oval shape (8 mm) and imprint code V10, is supplied in a plastic bottle containing 30 units. The 26.72 mg formulation, featuring a pale red color, oval shape (11 mm) and imprint code V20, is similarly provided in a plastic 30-count bottle (Type 0: Not a Combination Product) with a marketing start date of 11/10/2023.</w:t>
             </w:r>
           </w:p>
         </w:tc>
@@ -2864,7 +2864,7 @@
                 <w:sz w:val="20"/>
                 <w:szCs w:val="20"/>
               </w:rPr>
-              <w:t xml:space="preserve">VOQUEZNA (vonoprazan) tablets are supplied in two strengths. The 10 mg tablets are pale yellow, oval, film-coated, debossed with V10 on one side and plain on the other, available in bottles of 30 (NDC 81520-100-30). The 20 mg tablets are pale red, oval, film-coated, debossed with V20 on one side and plain on the other, available in bottles of 30 (NDC 81520-200-30). Store between 20°C and 25°C (68°F and 77°F); excursions permitted between 15°C and 30°C (59°F and 86°F) [see USP Controlled Room Temperature].</w:t>
+              <w:t xml:space="preserve">VOQUEZNA (vonoprazan) tablets are supplied in two strengths. The 10 mg tablets are pale yellow, oval, film-coated with a debossed 'V10' on one side and plain on the other, packaged in bottles of 30 (NDC 81520-100-30). The 20 mg tablets are pale red, oval, film-coated with a debossed 'V20' on one side and plain on the other, packaged in bottles of 30 (NDC 81520-200-30). Storage conditions are between 20°C and 25°C (68°F and 77°F) with permitted excursions between 15°C and 30°C (59°F and 86°F) [see USP Controlled Room Temperature].</w:t>
             </w:r>
           </w:p>
         </w:tc>
@@ -2917,7 +2917,7 @@
                 <w:sz w:val="20"/>
                 <w:szCs w:val="20"/>
               </w:rPr>
-              <w:t xml:space="preserve">Vonoprazan Fumarate is presented in two oral tablet formulations. The first is a 13.36 mg tablet characterized by a pale yellow color, oval shape, an 8 mm size, and an imprint code of V10. The second is a 26.72 mg tablet with a pale red color, oval shape, an 11 mm size, and an imprint code of V20.</w:t>
+              <w:t xml:space="preserve">VOQUEZNA vonoprazan fumarate tablets are provided in two strengths. The 13.36 mg tablet is characterized by a pale yellow color, an oval shape, an 8 mm size, and an imprint code of V10. The 26.72 mg tablet exhibits a pale red color, an oval shape, an 11 mm size, and an imprint code of V20.</w:t>
             </w:r>
           </w:p>
         </w:tc>
@@ -3024,7 +3024,7 @@
                 <w:sz w:val="20"/>
                 <w:szCs w:val="20"/>
               </w:rPr>
-              <w:t xml:space="preserve">Vonoprazan fumarate is a potassium-competitive acid blocker with the chemical designation 1H-pyrrole-3-methanamine, 5-(2-fluorophenyl)-N-methyl-1-(3-pyridinylsulfonyl)-, (2E)-2-butenedioate (1:1). It has an empirical formula of C17H16FN3O2S•C4H4O4 and a molecular weight of 461.5. The compound is characterized as white to nearly white crystals or a crystalline powder that melts at 194.8°C. It is soluble in dimethyl sulfoxide; sparingly soluble in N,N-dimethylacetamide; slightly soluble in N,N-dimethylformamide, methanol, and water; very slightly soluble in ethanol (99.5%); and practically insoluble in 2-propanol, acetone, 1-octanol, and acetonitrile. These attributes support its formulation into film-coated tablets for oral administration.</w:t>
+              <w:t xml:space="preserve">Vonoprazan Fumarate, the fumarate salt of vonoprazan, is a potassium‐competitive acid blocker with an empirical formula of C17H16FN3O2S•C4H4O4 and a molecular weight of 461.5. It appears as white to nearly white crystals or crystalline powder with a melting point of 194.8°C. The compound is soluble in dimethyl sulfoxide; sparingly soluble in N,N–dimethylacetamide; slightly soluble in N,N–dimethylformamide, methanol, and water; very slightly soluble in ethanol (99.5%); and practically insoluble in 2-propanol, acetone, 1-octanol, and acetonitrile. VOQUEZNA tablets are available in 10 mg and 20 mg strengths (equivalent to 13.36 mg and 26.72 mg of vonoprazan fumarate, respectively) and include inactive ingredients such as ascorbic acid, croscarmellose sodium, ferric oxide red or yellow (depending on the dosage), fumaric acid, hydroxypropyl cellulose, hypromellose, magnesium stearate, mannitol, microcrystalline cellulose, polyethylene glycol 8000, and titanium dioxide.</w:t>
             </w:r>
           </w:p>
         </w:tc>
@@ -13547,7 +13547,7 @@
                 <w:szCs w:val="20"/>
                 <w:lang w:val="en-US"/>
               </w:rPr>
-              <w:t xml:space="preserve">  Ellen K. </w:t>
+              <w:t xml:space="preserve"> &amp; Ellen K. </w:t>
             </w:r>
             <w:proofErr w:type="spellStart"/>
             <w:r>
@@ -13772,7 +13772,7 @@
                 <w:szCs w:val="20"/>
                 <w:lang w:val="en-US"/>
               </w:rPr>
-              <w:t xml:space="preserve">, U. J., Burger, A.,  </w:t>
+              <w:t xml:space="preserve">, U. J., Burger, A., &amp; </w:t>
             </w:r>
             <w:proofErr w:type="spellStart"/>
             <w:r>
@@ -13873,7 +13873,7 @@
                 <w:szCs w:val="20"/>
                 <w:lang w:val="en-US"/>
               </w:rPr>
-              <w:t>-chemical properties and isothermal transition of acetazolamide polymorphs. Chemical  Pharmaceutical Bulletin, 33(8), 3422–3428. </w:t>
+              <w:t>-chemical properties and isothermal transition of acetazolamide polymorphs. Chemical &amp; Pharmaceutical Bulletin, 33(8), 3422–3428. </w:t>
             </w:r>
           </w:p>
           <w:p>
@@ -13974,7 +13974,7 @@
                 <w:szCs w:val="20"/>
                 <w:lang w:val="en-US"/>
               </w:rPr>
-              <w:t xml:space="preserve">, F.,  </w:t>
+              <w:t xml:space="preserve">, F., &amp; </w:t>
             </w:r>
             <w:proofErr w:type="spellStart"/>
             <w:r>
@@ -14152,7 +14152,7 @@
                 <w:szCs w:val="20"/>
                 <w:lang w:val="en-US"/>
               </w:rPr>
-              <w:t xml:space="preserve">, M. V.,  Rojas, J. K. (1998). Photolysis and photosensitized degradation of the diuretic drug acetazolamide. Journal of Photochemistry and Photobiology A: Chemistry, 118(1), 19–23. </w:t>
+              <w:t xml:space="preserve">, M. V., &amp; Rojas, J. K. (1998). Photolysis and photosensitized degradation of the diuretic drug acetazolamide. Journal of Photochemistry and Photobiology A: Chemistry, 118(1), 19–23. </w:t>
             </w:r>
           </w:p>
           <w:p>
@@ -14240,7 +14240,7 @@
                 <w:szCs w:val="20"/>
                 <w:lang w:val="en-US"/>
               </w:rPr>
-              <w:t xml:space="preserve">, N.,  </w:t>
+              <w:t xml:space="preserve">, N., &amp; </w:t>
             </w:r>
             <w:proofErr w:type="spellStart"/>
             <w:r>
@@ -14458,7 +14458,7 @@
                 <w:szCs w:val="20"/>
                 <w:lang w:val="en-US"/>
               </w:rPr>
-              <w:t xml:space="preserve">, R. V. K.,  </w:t>
+              <w:t xml:space="preserve">, R. V. K., &amp; </w:t>
             </w:r>
             <w:proofErr w:type="spellStart"/>
             <w:r>
@@ -15212,7 +15212,7 @@
                 <w:szCs w:val="20"/>
                 <w:lang w:val="es-CO"/>
               </w:rPr>
-              <w:t xml:space="preserve">, A., Suárez-González, J., Martín-Rodríguez, C.,  Fariña, J. B. (2016). </w:t>
+              <w:t xml:space="preserve">, A., Suárez-González, J., Martín-Rodríguez, C., &amp; Fariña, J. B. (2016). </w:t>
             </w:r>
             <w:r>
               <w:rPr>
@@ -16032,7 +16032,7 @@
                 <w:szCs w:val="20"/>
                 <w:lang w:val="en-US"/>
               </w:rPr>
-              <w:t>, P. J.,  Weller, P. J. (2003). Handbook of pharmaceutical excipients. London: Pharmaceutical Press.</w:t>
+              <w:t>, P. J., &amp; Weller, P. J. (2003). Handbook of pharmaceutical excipients. London: Pharmaceutical Press.</w:t>
             </w:r>
           </w:p>
           <w:p>

</xml_diff>